<commit_message>
added manual search of host if automatic host not found
</commit_message>
<xml_diff>
--- a/Méthodologie d.docx
+++ b/Méthodologie d.docx
@@ -1,9 +1,433 @@
 
 <file path=word/document.xml><?xml version="1.0" encoding="utf-8"?>
-<w:document xmlns:wpc="http://schemas.microsoft.com/office/word/2010/wordprocessingCanvas" xmlns:mc="http://schemas.openxmlformats.org/markup-compatibility/2006" xmlns:o="urn:schemas-microsoft-com:office:office" xmlns:r="http://schemas.openxmlformats.org/officeDocument/2006/relationships" xmlns:m="http://schemas.openxmlformats.org/officeDocument/2006/math" xmlns:v="urn:schemas-microsoft-com:vml" xmlns:wp14="http://schemas.microsoft.com/office/word/2010/wordprocessingDrawing" xmlns:wp="http://schemas.openxmlformats.org/drawingml/2006/wordprocessingDrawing" xmlns:w10="urn:schemas-microsoft-com:office:word" xmlns:w="http://schemas.openxmlformats.org/wordprocessingml/2006/main" xmlns:w14="http://schemas.microsoft.com/office/word/2010/wordml" xmlns:w15="http://schemas.microsoft.com/office/word/2012/wordml" xmlns:wpg="http://schemas.microsoft.com/office/word/2010/wordprocessingGroup" xmlns:wpi="http://schemas.microsoft.com/office/word/2010/wordprocessingInk" xmlns:wne="http://schemas.microsoft.com/office/word/2006/wordml" xmlns:wps="http://schemas.microsoft.com/office/word/2010/wordprocessingShape" mc:Ignorable="w14 w15 wp14">
+<w:document xmlns:wpc="http://schemas.microsoft.com/office/word/2010/wordprocessingCanvas" xmlns:cx="http://schemas.microsoft.com/office/drawing/2014/chartex" xmlns:cx1="http://schemas.microsoft.com/office/drawing/2015/9/8/chartex" xmlns:cx2="http://schemas.microsoft.com/office/drawing/2015/10/21/chartex" xmlns:cx3="http://schemas.microsoft.com/office/drawing/2016/5/9/chartex" xmlns:cx4="http://schemas.microsoft.com/office/drawing/2016/5/10/chartex" xmlns:cx5="http://schemas.microsoft.com/office/drawing/2016/5/11/chartex" xmlns:cx6="http://schemas.microsoft.com/office/drawing/2016/5/12/chartex" xmlns:cx7="http://schemas.microsoft.com/office/drawing/2016/5/13/chartex" xmlns:cx8="http://schemas.microsoft.com/office/drawing/2016/5/14/chartex" xmlns:mc="http://schemas.openxmlformats.org/markup-compatibility/2006" xmlns:aink="http://schemas.microsoft.com/office/drawing/2016/ink" xmlns:am3d="http://schemas.microsoft.com/office/drawing/2017/model3d" xmlns:o="urn:schemas-microsoft-com:office:office" xmlns:r="http://schemas.openxmlformats.org/officeDocument/2006/relationships" xmlns:m="http://schemas.openxmlformats.org/officeDocument/2006/math" xmlns:v="urn:schemas-microsoft-com:vml" xmlns:wp14="http://schemas.microsoft.com/office/word/2010/wordprocessingDrawing" xmlns:wp="http://schemas.openxmlformats.org/drawingml/2006/wordprocessingDrawing" xmlns:w10="urn:schemas-microsoft-com:office:word" xmlns:w="http://schemas.openxmlformats.org/wordprocessingml/2006/main" xmlns:w14="http://schemas.microsoft.com/office/word/2010/wordml" xmlns:w15="http://schemas.microsoft.com/office/word/2012/wordml" xmlns:w16cex="http://schemas.microsoft.com/office/word/2018/wordml/cex" xmlns:w16cid="http://schemas.microsoft.com/office/word/2016/wordml/cid" xmlns:w16="http://schemas.microsoft.com/office/word/2018/wordml" xmlns:w16sdtdh="http://schemas.microsoft.com/office/word/2020/wordml/sdtdatahash" xmlns:w16se="http://schemas.microsoft.com/office/word/2015/wordml/symex" xmlns:wpg="http://schemas.microsoft.com/office/word/2010/wordprocessingGroup" xmlns:wpi="http://schemas.microsoft.com/office/word/2010/wordprocessingInk" xmlns:wne="http://schemas.microsoft.com/office/word/2006/wordml" xmlns:wps="http://schemas.microsoft.com/office/word/2010/wordprocessingShape" mc:Ignorable="w14 w15 w16se w16cid w16 w16cex w16sdtdh wp14">
   <w:body>
     <w:p>
       <w:r>
+        <w:t>Note méthodologique</w:t>
+      </w:r>
+    </w:p>
+    <w:p>
+      <w:r>
+        <w:t>Méthodologie de choix et d’entrainement du modèle</w:t>
+      </w:r>
+    </w:p>
+    <w:p>
+      <w:r>
+        <w:t xml:space="preserve">Réduction </w:t>
+      </w:r>
+      <w:proofErr w:type="spellStart"/>
+      <w:r>
+        <w:t>dimentionnelle</w:t>
+      </w:r>
+      <w:proofErr w:type="spellEnd"/>
+      <w:r>
+        <w:t xml:space="preserve"> :</w:t>
+      </w:r>
+    </w:p>
+    <w:p>
+      <w:r>
+        <w:t xml:space="preserve">Entrainer un algorithme de machine </w:t>
+      </w:r>
+      <w:proofErr w:type="spellStart"/>
+      <w:r>
+        <w:t>learning</w:t>
+      </w:r>
+      <w:proofErr w:type="spellEnd"/>
+      <w:r>
+        <w:t xml:space="preserve"> avec plus de 700 </w:t>
+      </w:r>
+      <w:proofErr w:type="spellStart"/>
+      <w:r>
+        <w:t>features</w:t>
+      </w:r>
+      <w:proofErr w:type="spellEnd"/>
+      <w:r>
+        <w:t xml:space="preserve"> étant compliqué, tant sur l’aspect de la forte présence de </w:t>
+      </w:r>
+      <w:proofErr w:type="spellStart"/>
+      <w:r>
+        <w:t>features</w:t>
+      </w:r>
+      <w:proofErr w:type="spellEnd"/>
+      <w:r>
+        <w:t xml:space="preserve"> qui peut ralentir fortement l’algorithme mais aussi sur l’aspect du risque de surapprentissage du modèle, il était donc nécessaire de réduire le nombre de </w:t>
+      </w:r>
+      <w:proofErr w:type="spellStart"/>
+      <w:r>
+        <w:t>features</w:t>
+      </w:r>
+      <w:proofErr w:type="spellEnd"/>
+      <w:r>
+        <w:t xml:space="preserve"> et ne garder que l’essentiel. Ainsi, par le biais d’une </w:t>
+      </w:r>
+      <w:proofErr w:type="spellStart"/>
+      <w:r>
+        <w:t>LightGBM</w:t>
+      </w:r>
+      <w:proofErr w:type="spellEnd"/>
+      <w:r>
+        <w:t xml:space="preserve">, le nombre de </w:t>
+      </w:r>
+      <w:proofErr w:type="spellStart"/>
+      <w:r>
+        <w:t>features</w:t>
+      </w:r>
+      <w:proofErr w:type="spellEnd"/>
+      <w:r>
+        <w:t xml:space="preserve"> a pu descendre de 768 à 40. Le travail effectué par la </w:t>
+      </w:r>
+      <w:proofErr w:type="spellStart"/>
+      <w:r>
+        <w:t>LightGBM</w:t>
+      </w:r>
+      <w:proofErr w:type="spellEnd"/>
+      <w:r>
+        <w:t xml:space="preserve"> était de faire un premier essai de prédiction et de déterminer quelles étaient les </w:t>
+      </w:r>
+      <w:proofErr w:type="spellStart"/>
+      <w:r>
+        <w:t>features</w:t>
+      </w:r>
+      <w:proofErr w:type="spellEnd"/>
+      <w:r>
+        <w:t xml:space="preserve"> les plus importantes dans la prédiction. On a ainsi pu obtenir le graphique ci-dessous :</w:t>
+      </w:r>
+    </w:p>
+    <w:p>
+      <w:pPr>
+        <w:jc w:val="center"/>
+      </w:pPr>
+      <w:r>
+        <w:rPr>
+          <w:noProof/>
+        </w:rPr>
+        <w:drawing>
+          <wp:inline distT="0" distB="0" distL="0" distR="0" wp14:anchorId="6C225277" wp14:editId="7BC27D43">
+            <wp:extent cx="1618648" cy="2017958"/>
+            <wp:effectExtent l="0" t="0" r="635" b="1905"/>
+            <wp:docPr id="3" name="Image 3"/>
+            <wp:cNvGraphicFramePr>
+              <a:graphicFrameLocks xmlns:a="http://schemas.openxmlformats.org/drawingml/2006/main" noChangeAspect="1"/>
+            </wp:cNvGraphicFramePr>
+            <a:graphic xmlns:a="http://schemas.openxmlformats.org/drawingml/2006/main">
+              <a:graphicData uri="http://schemas.openxmlformats.org/drawingml/2006/picture">
+                <pic:pic xmlns:pic="http://schemas.openxmlformats.org/drawingml/2006/picture">
+                  <pic:nvPicPr>
+                    <pic:cNvPr id="0" name="Picture 1"/>
+                    <pic:cNvPicPr>
+                      <a:picLocks noChangeAspect="1" noChangeArrowheads="1"/>
+                    </pic:cNvPicPr>
+                  </pic:nvPicPr>
+                  <pic:blipFill>
+                    <a:blip r:embed="rId5" cstate="print">
+                      <a:extLst>
+                        <a:ext uri="{28A0092B-C50C-407E-A947-70E740481C1C}">
+                          <a14:useLocalDpi xmlns:a14="http://schemas.microsoft.com/office/drawing/2010/main" val="0"/>
+                        </a:ext>
+                      </a:extLst>
+                    </a:blip>
+                    <a:srcRect/>
+                    <a:stretch>
+                      <a:fillRect/>
+                    </a:stretch>
+                  </pic:blipFill>
+                  <pic:spPr bwMode="auto">
+                    <a:xfrm>
+                      <a:off x="0" y="0"/>
+                      <a:ext cx="1627487" cy="2028977"/>
+                    </a:xfrm>
+                    <a:prstGeom prst="rect">
+                      <a:avLst/>
+                    </a:prstGeom>
+                    <a:noFill/>
+                    <a:ln>
+                      <a:noFill/>
+                    </a:ln>
+                  </pic:spPr>
+                </pic:pic>
+              </a:graphicData>
+            </a:graphic>
+          </wp:inline>
+        </w:drawing>
+      </w:r>
+    </w:p>
+    <w:p>
+      <w:r>
+        <w:t>Après cela, il a fallu vérifier que les variables/</w:t>
+      </w:r>
+      <w:proofErr w:type="spellStart"/>
+      <w:r>
+        <w:t>features</w:t>
+      </w:r>
+      <w:proofErr w:type="spellEnd"/>
+      <w:r>
+        <w:t xml:space="preserve"> sont indépendantes les unes des autres. Pour cela une analyse par tableau de corrélation a été réalisée. Cela a ainsi permis de réduire de nouveau le nombre de </w:t>
+      </w:r>
+      <w:proofErr w:type="spellStart"/>
+      <w:r>
+        <w:t>features</w:t>
+      </w:r>
+      <w:proofErr w:type="spellEnd"/>
+      <w:r>
+        <w:t>, le faisant ainsi passer de 40 à 30.</w:t>
+      </w:r>
+    </w:p>
+    <w:p>
+      <w:r>
+        <w:t>Préparation de la donnée avant sélection du modèle :</w:t>
+      </w:r>
+    </w:p>
+    <w:p>
+      <w:r>
+        <w:t xml:space="preserve">Après cela, une exploration des données était importante afin de déterminer la « fréquence » d’absence de données. Le résultat de cette petite observation à </w:t>
+      </w:r>
+      <w:proofErr w:type="spellStart"/>
+      <w:r>
+        <w:t>prouvé</w:t>
+      </w:r>
+      <w:proofErr w:type="spellEnd"/>
+      <w:r>
+        <w:t xml:space="preserve"> que l’absence de données pour certains clients était importante et donc, afin de faire fonctionner les méthodes de machine </w:t>
+      </w:r>
+      <w:proofErr w:type="spellStart"/>
+      <w:r>
+        <w:t>learning</w:t>
+      </w:r>
+      <w:proofErr w:type="spellEnd"/>
+      <w:r>
+        <w:t xml:space="preserve"> par la suite, il a fallu combler les vides. La méthode retenue pour cela était le </w:t>
+      </w:r>
+      <w:proofErr w:type="spellStart"/>
+      <w:r>
+        <w:t>KNNInputer</w:t>
+      </w:r>
+      <w:proofErr w:type="spellEnd"/>
+      <w:r>
+        <w:t xml:space="preserve"> de la librairie </w:t>
+      </w:r>
+      <w:proofErr w:type="spellStart"/>
+      <w:r>
+        <w:t>sklearn</w:t>
+      </w:r>
+      <w:proofErr w:type="spellEnd"/>
+      <w:r>
+        <w:t>. Cette fonction permettait de combler les vides en recherchant les « k » valeurs les plus « proches » du client à qui des données sont absentes et remplir la donnée par une valeur représentant la moyenne des k voisins.</w:t>
+      </w:r>
+    </w:p>
+    <w:p>
+      <w:r>
+        <w:t>Sélection du modèle :</w:t>
+      </w:r>
+    </w:p>
+    <w:p>
+      <w:proofErr w:type="spellStart"/>
+      <w:r>
+        <w:t>Resampling</w:t>
+      </w:r>
+      <w:proofErr w:type="spellEnd"/>
+      <w:r>
+        <w:t> :</w:t>
+      </w:r>
+    </w:p>
+    <w:p>
+      <w:r>
+        <w:t>Lors de l’observation des données, une large disparité a pu être observée entre le nombre de clients dont le prêt leur a été accordé (valeur 1) et le nombre de client dont le prêt ne leur a pas été accordé (valeur 2) comme sur l’image ci-dessous :</w:t>
+      </w:r>
+    </w:p>
+    <w:p>
+      <w:r>
+        <w:rPr>
+          <w:noProof/>
+        </w:rPr>
+        <w:lastRenderedPageBreak/>
+        <w:drawing>
+          <wp:inline distT="0" distB="0" distL="0" distR="0" wp14:anchorId="6F4C720B" wp14:editId="62BFEFD4">
+            <wp:extent cx="1532088" cy="1532088"/>
+            <wp:effectExtent l="0" t="0" r="0" b="0"/>
+            <wp:docPr id="4" name="Image 4"/>
+            <wp:cNvGraphicFramePr>
+              <a:graphicFrameLocks xmlns:a="http://schemas.openxmlformats.org/drawingml/2006/main" noChangeAspect="1"/>
+            </wp:cNvGraphicFramePr>
+            <a:graphic xmlns:a="http://schemas.openxmlformats.org/drawingml/2006/main">
+              <a:graphicData uri="http://schemas.openxmlformats.org/drawingml/2006/picture">
+                <pic:pic xmlns:pic="http://schemas.openxmlformats.org/drawingml/2006/picture">
+                  <pic:nvPicPr>
+                    <pic:cNvPr id="0" name="Picture 3"/>
+                    <pic:cNvPicPr>
+                      <a:picLocks noChangeAspect="1" noChangeArrowheads="1"/>
+                    </pic:cNvPicPr>
+                  </pic:nvPicPr>
+                  <pic:blipFill>
+                    <a:blip r:embed="rId6">
+                      <a:extLst>
+                        <a:ext uri="{28A0092B-C50C-407E-A947-70E740481C1C}">
+                          <a14:useLocalDpi xmlns:a14="http://schemas.microsoft.com/office/drawing/2010/main" val="0"/>
+                        </a:ext>
+                      </a:extLst>
+                    </a:blip>
+                    <a:srcRect/>
+                    <a:stretch>
+                      <a:fillRect/>
+                    </a:stretch>
+                  </pic:blipFill>
+                  <pic:spPr bwMode="auto">
+                    <a:xfrm>
+                      <a:off x="0" y="0"/>
+                      <a:ext cx="1534253" cy="1534253"/>
+                    </a:xfrm>
+                    <a:prstGeom prst="rect">
+                      <a:avLst/>
+                    </a:prstGeom>
+                    <a:noFill/>
+                    <a:ln>
+                      <a:noFill/>
+                    </a:ln>
+                  </pic:spPr>
+                </pic:pic>
+              </a:graphicData>
+            </a:graphic>
+          </wp:inline>
+        </w:drawing>
+      </w:r>
+    </w:p>
+    <w:p>
+      <w:r>
+        <w:t xml:space="preserve">Ainsi, un </w:t>
+      </w:r>
+      <w:proofErr w:type="spellStart"/>
+      <w:r>
+        <w:t>resampling</w:t>
+      </w:r>
+      <w:proofErr w:type="spellEnd"/>
+      <w:r>
+        <w:t xml:space="preserve"> est nécessaire pour que les algorithmes aient le plus de données fiables. 3 méthodes sont possibles pour cela : </w:t>
+      </w:r>
+      <w:proofErr w:type="spellStart"/>
+      <w:r>
+        <w:t>undersampling</w:t>
+      </w:r>
+      <w:proofErr w:type="spellEnd"/>
+      <w:r>
+        <w:t xml:space="preserve">, </w:t>
+      </w:r>
+      <w:proofErr w:type="spellStart"/>
+      <w:r>
+        <w:t>oversampling</w:t>
+      </w:r>
+      <w:proofErr w:type="spellEnd"/>
+      <w:r>
+        <w:t xml:space="preserve"> et SMOTE.</w:t>
+      </w:r>
+    </w:p>
+    <w:p>
+      <w:r>
+        <w:t>Ces 3 méthodes équilibrent le nombre de clients ayant des valeurs égales à 1 et égales à 2. Ainsi, si 5000 clients avaient 0 en valeur « </w:t>
+      </w:r>
+      <w:proofErr w:type="spellStart"/>
+      <w:r>
+        <w:t>target</w:t>
+      </w:r>
+      <w:proofErr w:type="spellEnd"/>
+      <w:r>
+        <w:t> » et 1000 avaient 1 en valeur « </w:t>
+      </w:r>
+      <w:proofErr w:type="spellStart"/>
+      <w:r>
+        <w:t>target</w:t>
+      </w:r>
+      <w:proofErr w:type="spellEnd"/>
+      <w:r>
+        <w:t> » alors après application de chacune de ces 3 méthodes, il y aura autant de clients avec une valeur « </w:t>
+      </w:r>
+      <w:proofErr w:type="spellStart"/>
+      <w:r>
+        <w:t>target</w:t>
+      </w:r>
+      <w:proofErr w:type="spellEnd"/>
+      <w:r>
+        <w:t> » à 0 et autant avec une valeur à 1. Cependant, lors de l’application de l’</w:t>
+      </w:r>
+      <w:proofErr w:type="spellStart"/>
+      <w:r>
+        <w:t>undersampling</w:t>
+      </w:r>
+      <w:proofErr w:type="spellEnd"/>
+      <w:r>
+        <w:t>, il y a une perte d’information du côté des valeurs « </w:t>
+      </w:r>
+      <w:proofErr w:type="spellStart"/>
+      <w:r>
+        <w:t>target</w:t>
+      </w:r>
+      <w:proofErr w:type="spellEnd"/>
+      <w:r>
+        <w:t> » égales à 0 car l’algorithme va équilibrer en se basant sur les 1000 valeurs à 1. Inversement, lors de l’application de l’</w:t>
+      </w:r>
+      <w:proofErr w:type="spellStart"/>
+      <w:r>
+        <w:t>oversampling</w:t>
+      </w:r>
+      <w:proofErr w:type="spellEnd"/>
+      <w:r>
+        <w:t>, des données seront dupliquées du côté des clients avec des valeurs « </w:t>
+      </w:r>
+      <w:proofErr w:type="spellStart"/>
+      <w:r>
+        <w:t>target</w:t>
+      </w:r>
+      <w:proofErr w:type="spellEnd"/>
+      <w:r>
+        <w:t xml:space="preserve"> » égales à 1. Résultat, après </w:t>
+      </w:r>
+      <w:proofErr w:type="spellStart"/>
+      <w:r>
+        <w:t>oversampling</w:t>
+      </w:r>
+      <w:proofErr w:type="spellEnd"/>
+      <w:r>
+        <w:t xml:space="preserve">, il y aura 5000 clients à 0 et 5000 à 1. </w:t>
+      </w:r>
+    </w:p>
+    <w:p>
+      <w:r>
+        <w:t xml:space="preserve">Finalement, la dernière méthode de </w:t>
+      </w:r>
+      <w:proofErr w:type="spellStart"/>
+      <w:r>
+        <w:t>resampling</w:t>
+      </w:r>
+      <w:proofErr w:type="spellEnd"/>
+      <w:r>
+        <w:t xml:space="preserve"> étudiée est le SMOTE qui consiste, à l’image de l’</w:t>
+      </w:r>
+      <w:proofErr w:type="spellStart"/>
+      <w:r>
+        <w:t>oversampling</w:t>
+      </w:r>
+      <w:proofErr w:type="spellEnd"/>
+      <w:r>
+        <w:t>, à équilibrer les clients à 1 avec les clients à 0. Cependant, à la différence de l’</w:t>
+      </w:r>
+      <w:proofErr w:type="spellStart"/>
+      <w:r>
+        <w:t>oversampling</w:t>
+      </w:r>
+      <w:proofErr w:type="spellEnd"/>
+      <w:r>
+        <w:t>, l’algorithme ne duplique pas simplement les données mais en créé de nouvelles en se basant sur les données des clients à 1. Pour donner une image de ce à quoi ça correspond, on peut considérer un segment dont chacune des extrémités correspond à un client ayant pour valeur « </w:t>
+      </w:r>
+      <w:proofErr w:type="spellStart"/>
+      <w:r>
+        <w:t>target</w:t>
+      </w:r>
+      <w:proofErr w:type="spellEnd"/>
+      <w:r>
+        <w:t> » 1, un point sera créé au milieu de ce segment, cette nouvelle donnée sera donc ajoutée à l’ensemble des données. Ce processus est donc répété jusqu’à ce qu’il y ait autant de 0 que de 1.</w:t>
+      </w:r>
+    </w:p>
+    <w:p>
+      <w:r>
         <w:t>Méthodologie d’entrainement du modèle</w:t>
       </w:r>
       <w:r>
@@ -52,15 +476,7 @@
       </w:r>
       <w:proofErr w:type="spellEnd"/>
       <w:r>
-        <w:t xml:space="preserve"> (KNN), le </w:t>
-      </w:r>
-      <w:proofErr w:type="spellStart"/>
-      <w:r>
-        <w:t>random</w:t>
-      </w:r>
-      <w:proofErr w:type="spellEnd"/>
-      <w:r>
-        <w:t xml:space="preserve"> </w:t>
+        <w:t xml:space="preserve"> (KNN), le random </w:t>
       </w:r>
       <w:proofErr w:type="spellStart"/>
       <w:r>
@@ -68,15 +484,7 @@
       </w:r>
       <w:proofErr w:type="spellEnd"/>
       <w:r>
-        <w:t xml:space="preserve"> </w:t>
-      </w:r>
-      <w:proofErr w:type="gramStart"/>
-      <w:r>
-        <w:t>classifier</w:t>
-      </w:r>
-      <w:proofErr w:type="gramEnd"/>
-      <w:r>
-        <w:t xml:space="preserve"> (RFC)</w:t>
+        <w:t xml:space="preserve"> classifier (RFC)</w:t>
       </w:r>
       <w:r>
         <w:t>, SVM classifier (SVC), SGD classifier (SGD)</w:t>
@@ -249,8 +657,9 @@
           <w:noProof/>
           <w:lang w:eastAsia="fr-FR"/>
         </w:rPr>
+        <w:lastRenderedPageBreak/>
         <w:drawing>
-          <wp:inline distT="0" distB="0" distL="0" distR="0" wp14:anchorId="0ED460AE" wp14:editId="490FA1CF">
+          <wp:inline distT="0" distB="0" distL="0" distR="0" wp14:anchorId="23CCFDFA" wp14:editId="0A38232F">
             <wp:extent cx="5410200" cy="3962400"/>
             <wp:effectExtent l="0" t="0" r="0" b="0"/>
             <wp:docPr id="1" name="Image 1"/>
@@ -265,7 +674,7 @@
                     <pic:cNvPicPr/>
                   </pic:nvPicPr>
                   <pic:blipFill>
-                    <a:blip r:embed="rId5"/>
+                    <a:blip r:embed="rId7"/>
                     <a:stretch>
                       <a:fillRect/>
                     </a:stretch>
@@ -311,75 +720,75 @@
     </w:p>
     <w:p>
       <w:r>
+        <w:t>Il est possible de constater 3 autres métriques en dessous du score dans l’image précédente. En effet il s’agit là des principales métriques utilisées afin de comparer les modèles entre eux ainsi que pour la validation du modèle final.</w:t>
+      </w:r>
+    </w:p>
+    <w:p>
+      <w:r>
+        <w:t>Ces 3 métriques sont le « </w:t>
+      </w:r>
+      <w:proofErr w:type="spellStart"/>
+      <w:r>
+        <w:t>fbeta_score</w:t>
+      </w:r>
+      <w:proofErr w:type="spellEnd"/>
+      <w:r>
+        <w:t> », « f1_score » et « précision ». Elles sont calculées en comparant les résultats théoriques obtenues avec le set de test ainsi que les résultats réels déjà existants.</w:t>
+      </w:r>
+    </w:p>
+    <w:p>
+      <w:r>
+        <w:t xml:space="preserve">La précision permet de connaitre si le modèle à obtenu un bon ratio de vrai positifs par rapport à la somme des vrai et faux positifs. Avec cela on peut évaluer les </w:t>
+      </w:r>
+      <w:r>
+        <w:t>potentielles pertes</w:t>
+      </w:r>
+      <w:r>
+        <w:t xml:space="preserve"> et l’objectif sera donc de maximiser cette valeur</w:t>
+      </w:r>
+      <w:r>
+        <w:t xml:space="preserve"> de précision pour réduire au maximum les pertes</w:t>
+      </w:r>
+      <w:r>
+        <w:t>.</w:t>
+      </w:r>
+      <w:r>
+        <w:t xml:space="preserve"> Il ne faut pas non plus oublier les faux négatifs, représentant des clients pour lesquels le prêt aurait pu leur être accordé. Ces clients représentent ont un « non gain ». C’est donc les valeurs de f1_score et de </w:t>
+      </w:r>
+      <w:proofErr w:type="spellStart"/>
+      <w:r>
+        <w:t>fbeta_score</w:t>
+      </w:r>
+      <w:proofErr w:type="spellEnd"/>
+      <w:r>
+        <w:t xml:space="preserve"> qui permettront de les ajouter à l’analyse.</w:t>
+      </w:r>
+    </w:p>
+    <w:p>
+      <w:r>
+        <w:t>Commençons par le f1_score</w:t>
+      </w:r>
+      <w:r>
+        <w:t xml:space="preserve"> ou F-</w:t>
+      </w:r>
+      <w:proofErr w:type="spellStart"/>
+      <w:r>
+        <w:t>measure</w:t>
+      </w:r>
+      <w:proofErr w:type="spellEnd"/>
+      <w:r>
+        <w:t xml:space="preserve"> en anglais</w:t>
+      </w:r>
+      <w:r>
+        <w:t xml:space="preserve">. Le f1_score nous permet d’évaluer la performance de notre modèle dans </w:t>
+      </w:r>
+      <w:r>
+        <w:t>le cas où la précision et le rappel ont le même poids, ou, par extension, où les faux positifs et les faux négatifs auraient le même poids dans l’analyse. L’objectif sera donc, encore une fois, de maximiser cette valeur.</w:t>
+      </w:r>
+    </w:p>
+    <w:p>
+      <w:r>
         <w:lastRenderedPageBreak/>
-        <w:t>Il est possible de constater 3 autres métriques en dessous du score dans l’image précédente. En effet il s’agit là des principales métriques utilisées afin de comparer les modèles entre eux ainsi que pour la validation du modèle final.</w:t>
-      </w:r>
-    </w:p>
-    <w:p>
-      <w:r>
-        <w:t>Ces 3 métriques sont le « </w:t>
-      </w:r>
-      <w:proofErr w:type="spellStart"/>
-      <w:r>
-        <w:t>fbeta_score</w:t>
-      </w:r>
-      <w:proofErr w:type="spellEnd"/>
-      <w:r>
-        <w:t> », « f1_score » et « précision ». Elles sont calculées en comparant les résultats théoriques obtenues avec le set de test ainsi que les résultats réels déjà existants.</w:t>
-      </w:r>
-    </w:p>
-    <w:p>
-      <w:r>
-        <w:t xml:space="preserve">La précision permet de connaitre si le modèle à obtenu un bon ratio de vrai positifs par rapport à la somme des vrai et faux positifs. Avec cela on peut évaluer les </w:t>
-      </w:r>
-      <w:r>
-        <w:t>potentielles pertes</w:t>
-      </w:r>
-      <w:r>
-        <w:t xml:space="preserve"> et l’objectif sera donc de maximiser cette valeur</w:t>
-      </w:r>
-      <w:r>
-        <w:t xml:space="preserve"> de précision pour réduire au maximum les pertes</w:t>
-      </w:r>
-      <w:r>
-        <w:t>.</w:t>
-      </w:r>
-      <w:r>
-        <w:t xml:space="preserve"> Il ne faut pas non plus oublier les faux négatifs, représentant des clients pour lesquels le prêt aurait pu leur être accordé. Ces clients représentent ont un « non gain ». C’est donc les valeurs de f1_score et de </w:t>
-      </w:r>
-      <w:proofErr w:type="spellStart"/>
-      <w:r>
-        <w:t>fbeta_score</w:t>
-      </w:r>
-      <w:proofErr w:type="spellEnd"/>
-      <w:r>
-        <w:t xml:space="preserve"> qui permettront de les ajouter à l’analyse.</w:t>
-      </w:r>
-    </w:p>
-    <w:p>
-      <w:r>
-        <w:t>Commençons par le f1_score</w:t>
-      </w:r>
-      <w:r>
-        <w:t xml:space="preserve"> ou F-</w:t>
-      </w:r>
-      <w:proofErr w:type="spellStart"/>
-      <w:r>
-        <w:t>measure</w:t>
-      </w:r>
-      <w:proofErr w:type="spellEnd"/>
-      <w:r>
-        <w:t xml:space="preserve"> en anglais</w:t>
-      </w:r>
-      <w:r>
-        <w:t xml:space="preserve">. Le f1_score nous permet d’évaluer la performance de notre modèle dans </w:t>
-      </w:r>
-      <w:r>
-        <w:t>le cas où la précision et le rappel ont le même poids, ou, par extension, où les faux positifs et les faux négatifs auraient le même poids dans l’analyse. L’objectif sera donc, encore une fois, de maximiser cette valeur.</w:t>
-      </w:r>
-    </w:p>
-    <w:p>
-      <w:r>
         <w:t xml:space="preserve">Finalement, le </w:t>
       </w:r>
       <w:proofErr w:type="spellStart"/>
@@ -440,7 +849,7 @@
           <w:lang w:eastAsia="fr-FR"/>
         </w:rPr>
         <w:drawing>
-          <wp:inline distT="0" distB="0" distL="0" distR="0" wp14:anchorId="2A56B48A" wp14:editId="7C928A70">
+          <wp:inline distT="0" distB="0" distL="0" distR="0" wp14:anchorId="26AA80DE" wp14:editId="761E805D">
             <wp:extent cx="2977956" cy="2167206"/>
             <wp:effectExtent l="0" t="0" r="0" b="5080"/>
             <wp:docPr id="2" name="Image 2"/>
@@ -455,7 +864,7 @@
                     <pic:cNvPicPr/>
                   </pic:nvPicPr>
                   <pic:blipFill>
-                    <a:blip r:embed="rId6"/>
+                    <a:blip r:embed="rId8"/>
                     <a:stretch>
                       <a:fillRect/>
                     </a:stretch>
@@ -478,7 +887,6 @@
     </w:p>
     <w:p>
       <w:r>
-        <w:lastRenderedPageBreak/>
         <w:t>En observant le graphique ci-dessus, on peut conclure que la valeur de probabilité</w:t>
       </w:r>
       <w:r>
@@ -490,9 +898,13 @@
       <w:r>
         <w:t xml:space="preserve"> d’obtenir 0 pour laquelle on conclut qu’il ne faille pas accorder de prêt au client est d’approximativement 73%.</w:t>
       </w:r>
-      <w:bookmarkStart w:id="0" w:name="_GoBack"/>
-      <w:bookmarkEnd w:id="0"/>
-    </w:p>
+    </w:p>
+    <w:p>
+      <w:r>
+        <w:t>Interprétabilité globale et locale :</w:t>
+      </w:r>
+    </w:p>
+    <w:p/>
     <w:sectPr>
       <w:pgSz w:w="11906" w:h="16838"/>
       <w:pgMar w:top="1417" w:right="1417" w:bottom="1417" w:left="1417" w:header="708" w:footer="708" w:gutter="0"/>
@@ -504,7 +916,7 @@
 </file>
 
 <file path=word/numbering.xml><?xml version="1.0" encoding="utf-8"?>
-<w:numbering xmlns:wpc="http://schemas.microsoft.com/office/word/2010/wordprocessingCanvas" xmlns:mc="http://schemas.openxmlformats.org/markup-compatibility/2006" xmlns:o="urn:schemas-microsoft-com:office:office" xmlns:r="http://schemas.openxmlformats.org/officeDocument/2006/relationships" xmlns:m="http://schemas.openxmlformats.org/officeDocument/2006/math" xmlns:v="urn:schemas-microsoft-com:vml" xmlns:wp14="http://schemas.microsoft.com/office/word/2010/wordprocessingDrawing" xmlns:wp="http://schemas.openxmlformats.org/drawingml/2006/wordprocessingDrawing" xmlns:w10="urn:schemas-microsoft-com:office:word" xmlns:w="http://schemas.openxmlformats.org/wordprocessingml/2006/main" xmlns:w14="http://schemas.microsoft.com/office/word/2010/wordml" xmlns:w15="http://schemas.microsoft.com/office/word/2012/wordml" xmlns:wpg="http://schemas.microsoft.com/office/word/2010/wordprocessingGroup" xmlns:wpi="http://schemas.microsoft.com/office/word/2010/wordprocessingInk" xmlns:wne="http://schemas.microsoft.com/office/word/2006/wordml" xmlns:wps="http://schemas.microsoft.com/office/word/2010/wordprocessingShape" mc:Ignorable="w14 w15 wp14">
+<w:numbering xmlns:wpc="http://schemas.microsoft.com/office/word/2010/wordprocessingCanvas" xmlns:cx="http://schemas.microsoft.com/office/drawing/2014/chartex" xmlns:cx1="http://schemas.microsoft.com/office/drawing/2015/9/8/chartex" xmlns:cx2="http://schemas.microsoft.com/office/drawing/2015/10/21/chartex" xmlns:cx3="http://schemas.microsoft.com/office/drawing/2016/5/9/chartex" xmlns:cx4="http://schemas.microsoft.com/office/drawing/2016/5/10/chartex" xmlns:cx5="http://schemas.microsoft.com/office/drawing/2016/5/11/chartex" xmlns:cx6="http://schemas.microsoft.com/office/drawing/2016/5/12/chartex" xmlns:cx7="http://schemas.microsoft.com/office/drawing/2016/5/13/chartex" xmlns:cx8="http://schemas.microsoft.com/office/drawing/2016/5/14/chartex" xmlns:mc="http://schemas.openxmlformats.org/markup-compatibility/2006" xmlns:aink="http://schemas.microsoft.com/office/drawing/2016/ink" xmlns:am3d="http://schemas.microsoft.com/office/drawing/2017/model3d" xmlns:o="urn:schemas-microsoft-com:office:office" xmlns:r="http://schemas.openxmlformats.org/officeDocument/2006/relationships" xmlns:m="http://schemas.openxmlformats.org/officeDocument/2006/math" xmlns:v="urn:schemas-microsoft-com:vml" xmlns:wp14="http://schemas.microsoft.com/office/word/2010/wordprocessingDrawing" xmlns:wp="http://schemas.openxmlformats.org/drawingml/2006/wordprocessingDrawing" xmlns:w10="urn:schemas-microsoft-com:office:word" xmlns:w="http://schemas.openxmlformats.org/wordprocessingml/2006/main" xmlns:w14="http://schemas.microsoft.com/office/word/2010/wordml" xmlns:w15="http://schemas.microsoft.com/office/word/2012/wordml" xmlns:w16cex="http://schemas.microsoft.com/office/word/2018/wordml/cex" xmlns:w16cid="http://schemas.microsoft.com/office/word/2016/wordml/cid" xmlns:w16="http://schemas.microsoft.com/office/word/2018/wordml" xmlns:w16sdtdh="http://schemas.microsoft.com/office/word/2020/wordml/sdtdatahash" xmlns:w16se="http://schemas.microsoft.com/office/word/2015/wordml/symex" xmlns:wpg="http://schemas.microsoft.com/office/word/2010/wordprocessingGroup" xmlns:wpi="http://schemas.microsoft.com/office/word/2010/wordprocessingInk" xmlns:wne="http://schemas.microsoft.com/office/word/2006/wordml" xmlns:wps="http://schemas.microsoft.com/office/word/2010/wordprocessingShape" mc:Ignorable="w14 w15 w16se w16cid w16 w16cex w16sdtdh wp14">
   <w:abstractNum w:abstractNumId="0" w15:restartNumberingAfterBreak="0">
     <w:nsid w:val="44441D9E"/>
     <w:multiLevelType w:val="hybridMultilevel"/>
@@ -624,7 +1036,7 @@
 </file>
 
 <file path=word/styles.xml><?xml version="1.0" encoding="utf-8"?>
-<w:styles xmlns:mc="http://schemas.openxmlformats.org/markup-compatibility/2006" xmlns:r="http://schemas.openxmlformats.org/officeDocument/2006/relationships" xmlns:w="http://schemas.openxmlformats.org/wordprocessingml/2006/main" xmlns:w14="http://schemas.microsoft.com/office/word/2010/wordml" xmlns:w15="http://schemas.microsoft.com/office/word/2012/wordml" mc:Ignorable="w14 w15">
+<w:styles xmlns:mc="http://schemas.openxmlformats.org/markup-compatibility/2006" xmlns:r="http://schemas.openxmlformats.org/officeDocument/2006/relationships" xmlns:w="http://schemas.openxmlformats.org/wordprocessingml/2006/main" xmlns:w14="http://schemas.microsoft.com/office/word/2010/wordml" xmlns:w15="http://schemas.microsoft.com/office/word/2012/wordml" xmlns:w16cex="http://schemas.microsoft.com/office/word/2018/wordml/cex" xmlns:w16cid="http://schemas.microsoft.com/office/word/2016/wordml/cid" xmlns:w16="http://schemas.microsoft.com/office/word/2018/wordml" xmlns:w16sdtdh="http://schemas.microsoft.com/office/word/2020/wordml/sdtdatahash" xmlns:w16se="http://schemas.microsoft.com/office/word/2015/wordml/symex" mc:Ignorable="w14 w15 w16se w16cid w16 w16cex w16sdtdh">
   <w:docDefaults>
     <w:rPrDefault>
       <w:rPr>
@@ -640,7 +1052,7 @@
       </w:pPr>
     </w:pPrDefault>
   </w:docDefaults>
-  <w:latentStyles w:defLockedState="0" w:defUIPriority="99" w:defSemiHidden="0" w:defUnhideWhenUsed="0" w:defQFormat="0" w:count="371">
+  <w:latentStyles w:defLockedState="0" w:defUIPriority="99" w:defSemiHidden="0" w:defUnhideWhenUsed="0" w:defQFormat="0" w:count="376">
     <w:lsdException w:name="Normal" w:uiPriority="0" w:qFormat="1"/>
     <w:lsdException w:name="heading 1" w:uiPriority="9" w:qFormat="1"/>
     <w:lsdException w:name="heading 2" w:semiHidden="1" w:uiPriority="9" w:unhideWhenUsed="1" w:qFormat="1"/>
@@ -746,7 +1158,6 @@
     <w:lsdException w:name="HTML Sample" w:semiHidden="1" w:unhideWhenUsed="1"/>
     <w:lsdException w:name="HTML Typewriter" w:semiHidden="1" w:unhideWhenUsed="1"/>
     <w:lsdException w:name="HTML Variable" w:semiHidden="1" w:unhideWhenUsed="1"/>
-    <w:lsdException w:name="Normal Table" w:semiHidden="1" w:unhideWhenUsed="1"/>
     <w:lsdException w:name="annotation subject" w:semiHidden="1" w:unhideWhenUsed="1"/>
     <w:lsdException w:name="No List" w:semiHidden="1" w:unhideWhenUsed="1"/>
     <w:lsdException w:name="Outline List 1" w:semiHidden="1" w:unhideWhenUsed="1"/>
@@ -789,11 +1200,8 @@
     <w:lsdException w:name="Table Contemporary" w:semiHidden="1" w:unhideWhenUsed="1"/>
     <w:lsdException w:name="Table Elegant" w:semiHidden="1" w:unhideWhenUsed="1"/>
     <w:lsdException w:name="Table Professional" w:semiHidden="1" w:unhideWhenUsed="1"/>
-    <w:lsdException w:name="Table Subtle 1" w:semiHidden="1" w:unhideWhenUsed="1"/>
     <w:lsdException w:name="Table Subtle 2" w:semiHidden="1" w:unhideWhenUsed="1"/>
     <w:lsdException w:name="Table Web 1" w:semiHidden="1" w:unhideWhenUsed="1"/>
-    <w:lsdException w:name="Table Web 2" w:semiHidden="1" w:unhideWhenUsed="1"/>
-    <w:lsdException w:name="Table Web 3" w:semiHidden="1" w:unhideWhenUsed="1"/>
     <w:lsdException w:name="Balloon Text" w:semiHidden="1" w:unhideWhenUsed="1"/>
     <w:lsdException w:name="Table Grid" w:uiPriority="39"/>
     <w:lsdException w:name="Table Theme" w:semiHidden="1" w:unhideWhenUsed="1"/>
@@ -1012,6 +1420,11 @@
     <w:lsdException w:name="List Table 5 Dark Accent 6" w:uiPriority="50"/>
     <w:lsdException w:name="List Table 6 Colorful Accent 6" w:uiPriority="51"/>
     <w:lsdException w:name="List Table 7 Colorful Accent 6" w:uiPriority="52"/>
+    <w:lsdException w:name="Mention" w:semiHidden="1" w:unhideWhenUsed="1"/>
+    <w:lsdException w:name="Smart Hyperlink" w:semiHidden="1" w:unhideWhenUsed="1"/>
+    <w:lsdException w:name="Hashtag" w:semiHidden="1" w:unhideWhenUsed="1"/>
+    <w:lsdException w:name="Unresolved Mention" w:semiHidden="1" w:unhideWhenUsed="1"/>
+    <w:lsdException w:name="Smart Link" w:semiHidden="1" w:unhideWhenUsed="1"/>
   </w:latentStyles>
   <w:style w:type="paragraph" w:default="1" w:styleId="Normal">
     <w:name w:val="Normal"/>

</xml_diff>